<commit_message>
All learnings on Nov 29 2025
</commit_message>
<xml_diff>
--- a/20251123_JFSD_JaggiNotes.docx
+++ b/20251123_JFSD_JaggiNotes.docx
@@ -4,9 +4,93 @@
   <w:body>
     <w:p>
       <w:r>
+        <w:drawing>
+          <wp:inline distT="0" distB="0" distL="0" distR="0" wp14:anchorId="67BB5A56" wp14:editId="19858F27">
+            <wp:extent cx="5943600" cy="2837815"/>
+            <wp:effectExtent l="0" t="0" r="0" b="635"/>
+            <wp:docPr id="2024285190" name="Picture 1"/>
+            <wp:cNvGraphicFramePr>
+              <a:graphicFrameLocks xmlns:a="http://schemas.openxmlformats.org/drawingml/2006/main" noChangeAspect="1"/>
+            </wp:cNvGraphicFramePr>
+            <a:graphic xmlns:a="http://schemas.openxmlformats.org/drawingml/2006/main">
+              <a:graphicData uri="http://schemas.openxmlformats.org/drawingml/2006/picture">
+                <pic:pic xmlns:pic="http://schemas.openxmlformats.org/drawingml/2006/picture">
+                  <pic:nvPicPr>
+                    <pic:cNvPr id="2024285190" name=""/>
+                    <pic:cNvPicPr/>
+                  </pic:nvPicPr>
+                  <pic:blipFill>
+                    <a:blip r:embed="rId4"/>
+                    <a:stretch>
+                      <a:fillRect/>
+                    </a:stretch>
+                  </pic:blipFill>
+                  <pic:spPr>
+                    <a:xfrm>
+                      <a:off x="0" y="0"/>
+                      <a:ext cx="5943600" cy="2837815"/>
+                    </a:xfrm>
+                    <a:prstGeom prst="rect">
+                      <a:avLst/>
+                    </a:prstGeom>
+                  </pic:spPr>
+                </pic:pic>
+              </a:graphicData>
+            </a:graphic>
+          </wp:inline>
+        </w:drawing>
+      </w:r>
+    </w:p>
+    <w:p/>
+    <w:p>
+      <w:r>
+        <w:drawing>
+          <wp:inline distT="0" distB="0" distL="0" distR="0" wp14:anchorId="33D192F3" wp14:editId="09FF4E92">
+            <wp:extent cx="5943600" cy="1893570"/>
+            <wp:effectExtent l="0" t="0" r="0" b="0"/>
+            <wp:docPr id="1284014158" name="Picture 1"/>
+            <wp:cNvGraphicFramePr>
+              <a:graphicFrameLocks xmlns:a="http://schemas.openxmlformats.org/drawingml/2006/main" noChangeAspect="1"/>
+            </wp:cNvGraphicFramePr>
+            <a:graphic xmlns:a="http://schemas.openxmlformats.org/drawingml/2006/main">
+              <a:graphicData uri="http://schemas.openxmlformats.org/drawingml/2006/picture">
+                <pic:pic xmlns:pic="http://schemas.openxmlformats.org/drawingml/2006/picture">
+                  <pic:nvPicPr>
+                    <pic:cNvPr id="1284014158" name=""/>
+                    <pic:cNvPicPr/>
+                  </pic:nvPicPr>
+                  <pic:blipFill>
+                    <a:blip r:embed="rId5"/>
+                    <a:stretch>
+                      <a:fillRect/>
+                    </a:stretch>
+                  </pic:blipFill>
+                  <pic:spPr>
+                    <a:xfrm>
+                      <a:off x="0" y="0"/>
+                      <a:ext cx="5943600" cy="1893570"/>
+                    </a:xfrm>
+                    <a:prstGeom prst="rect">
+                      <a:avLst/>
+                    </a:prstGeom>
+                  </pic:spPr>
+                </pic:pic>
+              </a:graphicData>
+            </a:graphic>
+          </wp:inline>
+        </w:drawing>
+      </w:r>
+    </w:p>
+    <w:p/>
+    <w:p/>
+    <w:p/>
+    <w:p/>
+    <w:p>
+      <w:r>
         <w:rPr>
           <w:noProof/>
         </w:rPr>
+        <w:lastRenderedPageBreak/>
         <w:drawing>
           <wp:inline distT="0" distB="0" distL="0" distR="0" wp14:anchorId="27BCB98C" wp14:editId="54E8DBE3">
             <wp:extent cx="5943600" cy="2745740"/>
@@ -23,7 +107,7 @@
                     <pic:cNvPicPr/>
                   </pic:nvPicPr>
                   <pic:blipFill>
-                    <a:blip r:embed="rId4"/>
+                    <a:blip r:embed="rId6"/>
                     <a:stretch>
                       <a:fillRect/>
                     </a:stretch>
@@ -44,6 +128,8 @@
         </w:drawing>
       </w:r>
     </w:p>
+    <w:p/>
+    <w:p/>
     <w:p/>
     <w:p>
       <w:r>
@@ -71,7 +157,7 @@
                     <pic:cNvPicPr/>
                   </pic:nvPicPr>
                   <pic:blipFill>
-                    <a:blip r:embed="rId5"/>
+                    <a:blip r:embed="rId7"/>
                     <a:stretch>
                       <a:fillRect/>
                     </a:stretch>
@@ -97,6 +183,7 @@
         <w:rPr>
           <w:noProof/>
         </w:rPr>
+        <w:lastRenderedPageBreak/>
         <w:drawing>
           <wp:inline distT="0" distB="0" distL="0" distR="0" wp14:anchorId="2B2F9328" wp14:editId="7B1AFB37">
             <wp:extent cx="5943600" cy="1286510"/>
@@ -113,7 +200,7 @@
                     <pic:cNvPicPr/>
                   </pic:nvPicPr>
                   <pic:blipFill>
-                    <a:blip r:embed="rId6"/>
+                    <a:blip r:embed="rId8"/>
                     <a:stretch>
                       <a:fillRect/>
                     </a:stretch>
@@ -139,7 +226,6 @@
         <w:rPr>
           <w:noProof/>
         </w:rPr>
-        <w:lastRenderedPageBreak/>
         <w:drawing>
           <wp:inline distT="0" distB="0" distL="0" distR="0" wp14:anchorId="3422B9FD" wp14:editId="0AE58E98">
             <wp:extent cx="5943600" cy="1976120"/>
@@ -156,7 +242,7 @@
                     <pic:cNvPicPr/>
                   </pic:nvPicPr>
                   <pic:blipFill>
-                    <a:blip r:embed="rId7"/>
+                    <a:blip r:embed="rId9"/>
                     <a:stretch>
                       <a:fillRect/>
                     </a:stretch>
@@ -206,8 +292,13 @@
         <w:spacing w:after="0" w:line="240" w:lineRule="auto"/>
       </w:pPr>
       <w:r>
-        <w:t>git init</w:t>
-      </w:r>
+        <w:t xml:space="preserve">git </w:t>
+      </w:r>
+      <w:proofErr w:type="spellStart"/>
+      <w:r>
+        <w:t>init</w:t>
+      </w:r>
+      <w:proofErr w:type="spellEnd"/>
     </w:p>
     <w:p>
       <w:pPr>
@@ -384,14 +475,23 @@
         <w:spacing w:after="0" w:line="240" w:lineRule="auto"/>
       </w:pPr>
       <w:r>
-        <w:t xml:space="preserve"> * [new branch]      master -&gt; master</w:t>
-      </w:r>
-    </w:p>
-    <w:p>
-      <w:pPr>
-        <w:spacing w:after="0" w:line="240" w:lineRule="auto"/>
-      </w:pPr>
-      <w:r>
+        <w:t xml:space="preserve"> * [new </w:t>
+      </w:r>
+      <w:proofErr w:type="gramStart"/>
+      <w:r>
+        <w:t xml:space="preserve">branch]   </w:t>
+      </w:r>
+      <w:proofErr w:type="gramEnd"/>
+      <w:r>
+        <w:t xml:space="preserve">   master -&gt; master</w:t>
+      </w:r>
+    </w:p>
+    <w:p>
+      <w:pPr>
+        <w:spacing w:after="0" w:line="240" w:lineRule="auto"/>
+      </w:pPr>
+      <w:r>
+        <w:lastRenderedPageBreak/>
         <w:t>branch 'master' set up to track 'origin/master'.</w:t>
       </w:r>
     </w:p>
@@ -413,7 +513,15 @@
         <w:spacing w:after="0" w:line="240" w:lineRule="auto"/>
       </w:pPr>
       <w:r>
-        <w:t xml:space="preserve">git pull </w:t>
+        <w:t xml:space="preserve">git </w:t>
+      </w:r>
+      <w:proofErr w:type="gramStart"/>
+      <w:r>
+        <w:t>pull</w:t>
+      </w:r>
+      <w:proofErr w:type="gramEnd"/>
+      <w:r>
+        <w:t xml:space="preserve"> </w:t>
       </w:r>
     </w:p>
     <w:p>
@@ -442,7 +550,7 @@
                     </pic:cNvPicPr>
                   </pic:nvPicPr>
                   <pic:blipFill>
-                    <a:blip r:embed="rId8">
+                    <a:blip r:embed="rId10">
                       <a:extLst>
                         <a:ext uri="{28A0092B-C50C-407E-A947-70E740481C1C}">
                           <a14:useLocalDpi xmlns:a14="http://schemas.microsoft.com/office/drawing/2010/main" val="0"/>
@@ -484,7 +592,6 @@
         <w:spacing w:after="0" w:line="240" w:lineRule="auto"/>
       </w:pPr>
       <w:r>
-        <w:lastRenderedPageBreak/>
         <w:t>Can we merge again?</w:t>
       </w:r>
     </w:p>

</xml_diff>

<commit_message>
Dec 06 ngClass ngStyle ngClass parent child @Input @output
</commit_message>
<xml_diff>
--- a/20251123_JFSD_JaggiNotes.docx
+++ b/20251123_JFSD_JaggiNotes.docx
@@ -3,7 +3,50 @@
 <w:document xmlns:wpc="http://schemas.microsoft.com/office/word/2010/wordprocessingCanvas" xmlns:cx="http://schemas.microsoft.com/office/drawing/2014/chartex" xmlns:cx1="http://schemas.microsoft.com/office/drawing/2015/9/8/chartex" xmlns:cx2="http://schemas.microsoft.com/office/drawing/2015/10/21/chartex" xmlns:cx3="http://schemas.microsoft.com/office/drawing/2016/5/9/chartex" xmlns:cx4="http://schemas.microsoft.com/office/drawing/2016/5/10/chartex" xmlns:cx5="http://schemas.microsoft.com/office/drawing/2016/5/11/chartex" xmlns:cx6="http://schemas.microsoft.com/office/drawing/2016/5/12/chartex" xmlns:cx7="http://schemas.microsoft.com/office/drawing/2016/5/13/chartex" xmlns:cx8="http://schemas.microsoft.com/office/drawing/2016/5/14/chartex" xmlns:mc="http://schemas.openxmlformats.org/markup-compatibility/2006" xmlns:aink="http://schemas.microsoft.com/office/drawing/2016/ink" xmlns:am3d="http://schemas.microsoft.com/office/drawing/2017/model3d" xmlns:o="urn:schemas-microsoft-com:office:office" xmlns:oel="http://schemas.microsoft.com/office/2019/extlst" xmlns:r="http://schemas.openxmlformats.org/officeDocument/2006/relationships" xmlns:m="http://schemas.openxmlformats.org/officeDocument/2006/math" xmlns:v="urn:schemas-microsoft-com:vml" xmlns:wp14="http://schemas.microsoft.com/office/word/2010/wordprocessingDrawing" xmlns:wp="http://schemas.openxmlformats.org/drawingml/2006/wordprocessingDrawing" xmlns:w10="urn:schemas-microsoft-com:office:word" xmlns:w="http://schemas.openxmlformats.org/wordprocessingml/2006/main" xmlns:w14="http://schemas.microsoft.com/office/word/2010/wordml" xmlns:w15="http://schemas.microsoft.com/office/word/2012/wordml" xmlns:w16cex="http://schemas.microsoft.com/office/word/2018/wordml/cex" xmlns:w16cid="http://schemas.microsoft.com/office/word/2016/wordml/cid" xmlns:w16="http://schemas.microsoft.com/office/word/2018/wordml" xmlns:w16du="http://schemas.microsoft.com/office/word/2023/wordml/word16du" xmlns:w16sdtdh="http://schemas.microsoft.com/office/word/2020/wordml/sdtdatahash" xmlns:w16sdtfl="http://schemas.microsoft.com/office/word/2024/wordml/sdtformatlock" xmlns:w16se="http://schemas.microsoft.com/office/word/2015/wordml/symex" xmlns:wpg="http://schemas.microsoft.com/office/word/2010/wordprocessingGroup" xmlns:wpi="http://schemas.microsoft.com/office/word/2010/wordprocessingInk" xmlns:wne="http://schemas.microsoft.com/office/word/2006/wordml" xmlns:wps="http://schemas.microsoft.com/office/word/2010/wordprocessingShape" mc:Ignorable="w14 w15 w16se w16cid w16 w16cex w16sdtdh w16sdtfl w16du wp14">
   <w:body>
     <w:p>
-      <w:r>
+      <w:pPr>
+        <w:rPr>
+          <w:b/>
+          <w:bCs/>
+          <w:noProof/>
+          <w:u w:val="single"/>
+        </w:rPr>
+      </w:pPr>
+      <w:r>
+        <w:rPr>
+          <w:b/>
+          <w:bCs/>
+          <w:noProof/>
+          <w:u w:val="single"/>
+        </w:rPr>
+        <w:t>Dec 06 2025</w:t>
+      </w:r>
+    </w:p>
+    <w:p>
+      <w:pPr>
+        <w:rPr>
+          <w:noProof/>
+        </w:rPr>
+      </w:pPr>
+    </w:p>
+    <w:p>
+      <w:pPr>
+        <w:rPr>
+          <w:noProof/>
+        </w:rPr>
+      </w:pPr>
+    </w:p>
+    <w:p>
+      <w:pPr>
+        <w:rPr>
+          <w:noProof/>
+        </w:rPr>
+      </w:pPr>
+    </w:p>
+    <w:p>
+      <w:r>
+        <w:rPr>
+          <w:noProof/>
+        </w:rPr>
         <w:drawing>
           <wp:inline distT="0" distB="0" distL="0" distR="0" wp14:anchorId="67BB5A56" wp14:editId="19858F27">
             <wp:extent cx="5943600" cy="2837815"/>
@@ -44,6 +87,9 @@
     <w:p/>
     <w:p>
       <w:r>
+        <w:rPr>
+          <w:noProof/>
+        </w:rPr>
         <w:drawing>
           <wp:inline distT="0" distB="0" distL="0" distR="0" wp14:anchorId="33D192F3" wp14:editId="09FF4E92">
             <wp:extent cx="5943600" cy="1893570"/>

</xml_diff>

<commit_message>
add all angu;ar directives
</commit_message>
<xml_diff>
--- a/20251123_JFSD_JaggiNotes.docx
+++ b/20251123_JFSD_JaggiNotes.docx
@@ -11,42 +11,166 @@
           <w:u w:val="single"/>
         </w:rPr>
       </w:pPr>
-      <w:r>
+    </w:p>
+    <w:p>
+      <w:pPr>
         <w:rPr>
           <w:b/>
           <w:bCs/>
           <w:noProof/>
           <w:u w:val="single"/>
         </w:rPr>
-        <w:t>Dec 06 2025</w:t>
-      </w:r>
-    </w:p>
-    <w:p>
-      <w:pPr>
-        <w:rPr>
-          <w:noProof/>
-        </w:rPr>
-      </w:pPr>
-    </w:p>
-    <w:p>
-      <w:pPr>
-        <w:rPr>
-          <w:noProof/>
-        </w:rPr>
-      </w:pPr>
-    </w:p>
-    <w:p>
-      <w:pPr>
-        <w:rPr>
-          <w:noProof/>
-        </w:rPr>
-      </w:pPr>
-    </w:p>
-    <w:p>
-      <w:r>
-        <w:rPr>
-          <w:noProof/>
-        </w:rPr>
+      </w:pPr>
+    </w:p>
+    <w:p>
+      <w:pPr>
+        <w:rPr>
+          <w:b/>
+          <w:bCs/>
+          <w:noProof/>
+          <w:u w:val="single"/>
+        </w:rPr>
+      </w:pPr>
+    </w:p>
+    <w:p>
+      <w:pPr>
+        <w:rPr>
+          <w:b/>
+          <w:bCs/>
+          <w:noProof/>
+          <w:u w:val="single"/>
+        </w:rPr>
+      </w:pPr>
+      <w:r>
+        <w:rPr>
+          <w:b/>
+          <w:bCs/>
+          <w:noProof/>
+          <w:u w:val="single"/>
+        </w:rPr>
+        <w:t>Dec 0</w:t>
+      </w:r>
+      <w:r>
+        <w:rPr>
+          <w:b/>
+          <w:bCs/>
+          <w:noProof/>
+          <w:u w:val="single"/>
+        </w:rPr>
+        <w:t>7</w:t>
+      </w:r>
+      <w:r>
+        <w:rPr>
+          <w:b/>
+          <w:bCs/>
+          <w:noProof/>
+          <w:u w:val="single"/>
+        </w:rPr>
+        <w:t xml:space="preserve"> 2025</w:t>
+      </w:r>
+      <w:r>
+        <w:rPr>
+          <w:b/>
+          <w:bCs/>
+          <w:noProof/>
+          <w:u w:val="single"/>
+        </w:rPr>
+        <w:t xml:space="preserve"> – Angular forms and sharing data between child and parent.</w:t>
+      </w:r>
+    </w:p>
+    <w:p>
+      <w:pPr>
+        <w:rPr>
+          <w:noProof/>
+        </w:rPr>
+      </w:pPr>
+      <w:r>
+        <w:rPr>
+          <w:noProof/>
+        </w:rPr>
+        <w:t>Template driven forms = way to build forms where logic and validations are handled within html templates.</w:t>
+      </w:r>
+    </w:p>
+    <w:p>
+      <w:pPr>
+        <w:rPr>
+          <w:noProof/>
+        </w:rPr>
+      </w:pPr>
+      <w:r>
+        <w:rPr>
+          <w:noProof/>
+        </w:rPr>
+        <w:t>From child to parent = @output and then send data through emit function.</w:t>
+      </w:r>
+    </w:p>
+    <w:p>
+      <w:pPr>
+        <w:rPr>
+          <w:noProof/>
+        </w:rPr>
+      </w:pPr>
+      <w:r>
+        <w:rPr>
+          <w:noProof/>
+        </w:rPr>
+        <w:drawing>
+          <wp:inline distT="0" distB="0" distL="0" distR="0" wp14:anchorId="5622A908" wp14:editId="23CEE99A">
+            <wp:extent cx="5943600" cy="4647565"/>
+            <wp:effectExtent l="0" t="0" r="0" b="635"/>
+            <wp:docPr id="707562897" name="Picture 1"/>
+            <wp:cNvGraphicFramePr>
+              <a:graphicFrameLocks xmlns:a="http://schemas.openxmlformats.org/drawingml/2006/main" noChangeAspect="1"/>
+            </wp:cNvGraphicFramePr>
+            <a:graphic xmlns:a="http://schemas.openxmlformats.org/drawingml/2006/main">
+              <a:graphicData uri="http://schemas.openxmlformats.org/drawingml/2006/picture">
+                <pic:pic xmlns:pic="http://schemas.openxmlformats.org/drawingml/2006/picture">
+                  <pic:nvPicPr>
+                    <pic:cNvPr id="707562897" name=""/>
+                    <pic:cNvPicPr/>
+                  </pic:nvPicPr>
+                  <pic:blipFill>
+                    <a:blip r:embed="rId4"/>
+                    <a:stretch>
+                      <a:fillRect/>
+                    </a:stretch>
+                  </pic:blipFill>
+                  <pic:spPr>
+                    <a:xfrm>
+                      <a:off x="0" y="0"/>
+                      <a:ext cx="5943600" cy="4647565"/>
+                    </a:xfrm>
+                    <a:prstGeom prst="rect">
+                      <a:avLst/>
+                    </a:prstGeom>
+                  </pic:spPr>
+                </pic:pic>
+              </a:graphicData>
+            </a:graphic>
+          </wp:inline>
+        </w:drawing>
+      </w:r>
+    </w:p>
+    <w:p>
+      <w:pPr>
+        <w:rPr>
+          <w:noProof/>
+        </w:rPr>
+      </w:pPr>
+    </w:p>
+    <w:p>
+      <w:pPr>
+        <w:rPr>
+          <w:noProof/>
+        </w:rPr>
+      </w:pPr>
+    </w:p>
+    <w:p>
+      <w:r>
+        <w:rPr>
+          <w:noProof/>
+        </w:rPr>
+        <w:lastRenderedPageBreak/>
         <w:drawing>
           <wp:inline distT="0" distB="0" distL="0" distR="0" wp14:anchorId="67BB5A56" wp14:editId="19858F27">
             <wp:extent cx="5943600" cy="2837815"/>
@@ -63,7 +187,7 @@
                     <pic:cNvPicPr/>
                   </pic:nvPicPr>
                   <pic:blipFill>
-                    <a:blip r:embed="rId4"/>
+                    <a:blip r:embed="rId5"/>
                     <a:stretch>
                       <a:fillRect/>
                     </a:stretch>
@@ -106,7 +230,7 @@
                     <pic:cNvPicPr/>
                   </pic:nvPicPr>
                   <pic:blipFill>
-                    <a:blip r:embed="rId5"/>
+                    <a:blip r:embed="rId6"/>
                     <a:stretch>
                       <a:fillRect/>
                     </a:stretch>
@@ -153,7 +277,7 @@
                     <pic:cNvPicPr/>
                   </pic:nvPicPr>
                   <pic:blipFill>
-                    <a:blip r:embed="rId6"/>
+                    <a:blip r:embed="rId7"/>
                     <a:stretch>
                       <a:fillRect/>
                     </a:stretch>
@@ -203,7 +327,7 @@
                     <pic:cNvPicPr/>
                   </pic:nvPicPr>
                   <pic:blipFill>
-                    <a:blip r:embed="rId7"/>
+                    <a:blip r:embed="rId8"/>
                     <a:stretch>
                       <a:fillRect/>
                     </a:stretch>
@@ -246,7 +370,7 @@
                     <pic:cNvPicPr/>
                   </pic:nvPicPr>
                   <pic:blipFill>
-                    <a:blip r:embed="rId8"/>
+                    <a:blip r:embed="rId9"/>
                     <a:stretch>
                       <a:fillRect/>
                     </a:stretch>
@@ -288,7 +412,7 @@
                     <pic:cNvPicPr/>
                   </pic:nvPicPr>
                   <pic:blipFill>
-                    <a:blip r:embed="rId9"/>
+                    <a:blip r:embed="rId10"/>
                     <a:stretch>
                       <a:fillRect/>
                     </a:stretch>
@@ -596,7 +720,7 @@
                     </pic:cNvPicPr>
                   </pic:nvPicPr>
                   <pic:blipFill>
-                    <a:blip r:embed="rId10">
+                    <a:blip r:embed="rId11">
                       <a:extLst>
                         <a:ext uri="{28A0092B-C50C-407E-A947-70E740481C1C}">
                           <a14:useLocalDpi xmlns:a14="http://schemas.microsoft.com/office/drawing/2010/main" val="0"/>

</xml_diff>